<commit_message>
Pushing my practise code on 16 August.
</commit_message>
<xml_diff>
--- a/DSA for Intermindiates.docx
+++ b/DSA for Intermindiates.docx
@@ -123,6 +123,23 @@
             <w:rStyle w:val="Hyperlink"/>
           </w:rPr>
           <w:t>https://leetcode.com/problems/add-to-array-form-of-integer/</w:t>
+        </w:r>
+      </w:hyperlink>
+    </w:p>
+    <w:p>
+      <w:pPr>
+        <w:pStyle w:val="ListParagraph"/>
+        <w:numPr>
+          <w:ilvl w:val="0"/>
+          <w:numId w:val="1"/>
+        </w:numPr>
+      </w:pPr>
+      <w:hyperlink r:id="rId12" w:history="1">
+        <w:r>
+          <w:rPr>
+            <w:rStyle w:val="Hyperlink"/>
+          </w:rPr>
+          <w:t>https://leetcode.com/problems/minimum-cost-to-move-chips-to-the-same-position/description/</w:t>
         </w:r>
       </w:hyperlink>
     </w:p>

</xml_diff>

<commit_message>
Coded on 24 August [D[D[D[D[D[D[D[D[D[D[D[D[D[s coded[C[C[C[C[C[C[Ctill 24 August
</commit_message>
<xml_diff>
--- a/DSA for Intermindiates.docx
+++ b/DSA for Intermindiates.docx
@@ -151,6 +151,17 @@
           <w:numId w:val="1"/>
         </w:numPr>
       </w:pPr>
+      <w:hyperlink r:id="rId13" w:history="1">
+        <w:r>
+          <w:rPr>
+            <w:rStyle w:val="Hyperlink"/>
+          </w:rPr>
+          <w:t>https://leetcode.com/problems/sort-colors/</w:t>
+        </w:r>
+      </w:hyperlink>
+      <w:r>
+        <w:t xml:space="preserve"> (Uses concept of quick sort)</w:t>
+      </w:r>
     </w:p>
     <w:sectPr>
       <w:pgSz w:w="11906" w:h="16838"/>

</xml_diff>